<commit_message>
Invoice Registered and invoice ID catched
Progress bar has been added
Invoice Registeration added
Invoice ID catched and set invoice ID for setting and rows
</commit_message>
<xml_diff>
--- a/Develop Note.docx
+++ b/Develop Note.docx
@@ -40,197 +40,217 @@
       <w:r>
         <w:t>Add Subscription var and empty them on destroy event</w:t>
       </w:r>
+    </w:p>
+    <w:p>
+      <w:pPr>
+        <w:pStyle w:val="ListParagraph"/>
+        <w:numPr>
+          <w:ilvl w:val="0"/>
+          <w:numId w:val="1"/>
+        </w:numPr>
+      </w:pPr>
+      <w:r>
+        <w:t>Tables View</w:t>
+      </w:r>
+    </w:p>
+    <w:p>
+      <w:pPr>
+        <w:pStyle w:val="ListParagraph"/>
+        <w:numPr>
+          <w:ilvl w:val="0"/>
+          <w:numId w:val="1"/>
+        </w:numPr>
+      </w:pPr>
+      <w:r>
+        <w:t>All Pages Appearance</w:t>
+      </w:r>
+    </w:p>
+    <w:p>
+      <w:pPr>
+        <w:pStyle w:val="ListParagraph"/>
+        <w:numPr>
+          <w:ilvl w:val="0"/>
+          <w:numId w:val="1"/>
+        </w:numPr>
+      </w:pPr>
+      <w:r>
+        <w:t>Number of records in table</w:t>
+      </w:r>
+    </w:p>
+    <w:p>
+      <w:pPr>
+        <w:pStyle w:val="ListParagraph"/>
+        <w:numPr>
+          <w:ilvl w:val="0"/>
+          <w:numId w:val="1"/>
+        </w:numPr>
+      </w:pPr>
+      <w:r>
+        <w:t>When modify a company and does not touch the logo after save logo will be disappeared</w:t>
+      </w:r>
+    </w:p>
+    <w:p>
+      <w:pPr>
+        <w:pStyle w:val="ListParagraph"/>
+        <w:numPr>
+          <w:ilvl w:val="0"/>
+          <w:numId w:val="1"/>
+        </w:numPr>
+      </w:pPr>
+      <w:r>
+        <w:t>Lazy Loading</w:t>
+      </w:r>
+    </w:p>
+    <w:p>
+      <w:pPr>
+        <w:pStyle w:val="ListParagraph"/>
+        <w:numPr>
+          <w:ilvl w:val="0"/>
+          <w:numId w:val="1"/>
+        </w:numPr>
+      </w:pPr>
+      <w:r>
+        <w:t>Label Table DB</w:t>
+      </w:r>
+    </w:p>
+    <w:p>
+      <w:pPr>
+        <w:pStyle w:val="ListParagraph"/>
+        <w:numPr>
+          <w:ilvl w:val="0"/>
+          <w:numId w:val="1"/>
+        </w:numPr>
+      </w:pPr>
+      <w:r>
+        <w:t>Unit Measure DB</w:t>
+      </w:r>
+    </w:p>
+    <w:p>
+      <w:pPr>
+        <w:pStyle w:val="ListParagraph"/>
+        <w:numPr>
+          <w:ilvl w:val="0"/>
+          <w:numId w:val="1"/>
+        </w:numPr>
+      </w:pPr>
+      <w:r>
+        <w:t>Invoice Advance Search</w:t>
+      </w:r>
+    </w:p>
+    <w:p>
+      <w:pPr>
+        <w:pStyle w:val="ListParagraph"/>
+        <w:numPr>
+          <w:ilvl w:val="0"/>
+          <w:numId w:val="1"/>
+        </w:numPr>
+      </w:pPr>
+      <w:r>
+        <w:t>App Setting</w:t>
+      </w:r>
+    </w:p>
+    <w:p>
+      <w:pPr>
+        <w:pStyle w:val="ListParagraph"/>
+        <w:numPr>
+          <w:ilvl w:val="1"/>
+          <w:numId w:val="1"/>
+        </w:numPr>
+      </w:pPr>
+      <w:r>
+        <w:t>Default Company</w:t>
+      </w:r>
+    </w:p>
+    <w:p>
+      <w:pPr>
+        <w:pStyle w:val="ListParagraph"/>
+        <w:numPr>
+          <w:ilvl w:val="1"/>
+          <w:numId w:val="1"/>
+        </w:numPr>
+      </w:pPr>
+      <w:r>
+        <w:t>Unit Measure Setting</w:t>
+      </w:r>
+    </w:p>
+    <w:p>
+      <w:pPr>
+        <w:pStyle w:val="ListParagraph"/>
+        <w:numPr>
+          <w:ilvl w:val="1"/>
+          <w:numId w:val="1"/>
+        </w:numPr>
+      </w:pPr>
+      <w:r>
+        <w:t>Label Setting</w:t>
+      </w:r>
+    </w:p>
+    <w:p>
+      <w:pPr>
+        <w:pStyle w:val="ListParagraph"/>
+        <w:numPr>
+          <w:ilvl w:val="1"/>
+          <w:numId w:val="1"/>
+        </w:numPr>
+      </w:pPr>
+      <w:r>
+        <w:t>Deduction and Addition items</w:t>
+      </w:r>
+    </w:p>
+    <w:p>
+      <w:pPr>
+        <w:pStyle w:val="ListParagraph"/>
+        <w:numPr>
+          <w:ilvl w:val="1"/>
+          <w:numId w:val="1"/>
+        </w:numPr>
+      </w:pPr>
+      <w:r>
+        <w:t>Deduction and Addition setting (Enable/Disable) (Fix/%) (if (%) {percentage})</w:t>
+      </w:r>
+    </w:p>
+    <w:p>
+      <w:pPr>
+        <w:pStyle w:val="ListParagraph"/>
+        <w:numPr>
+          <w:ilvl w:val="0"/>
+          <w:numId w:val="1"/>
+        </w:numPr>
+      </w:pPr>
+      <w:r>
+        <w:t>Environment Variable</w:t>
+      </w:r>
+    </w:p>
+    <w:p>
+      <w:pPr>
+        <w:pStyle w:val="ListParagraph"/>
+        <w:numPr>
+          <w:ilvl w:val="0"/>
+          <w:numId w:val="1"/>
+        </w:numPr>
+      </w:pPr>
+      <w:r>
+        <w:t>General Setting Page</w:t>
+      </w:r>
+    </w:p>
+    <w:p>
+      <w:pPr>
+        <w:pStyle w:val="ListParagraph"/>
+        <w:numPr>
+          <w:ilvl w:val="0"/>
+          <w:numId w:val="1"/>
+        </w:numPr>
+      </w:pPr>
+      <w:r>
+        <w:t>Custom label for Invoice, Estimate, Company, Customer</w:t>
+      </w:r>
+    </w:p>
+    <w:p>
+      <w:pPr>
+        <w:pStyle w:val="ListParagraph"/>
+      </w:pPr>
       <w:bookmarkStart w:id="0" w:name="_GoBack"/>
       <w:bookmarkEnd w:id="0"/>
-    </w:p>
-    <w:p>
-      <w:pPr>
-        <w:pStyle w:val="ListParagraph"/>
-        <w:numPr>
-          <w:ilvl w:val="0"/>
-          <w:numId w:val="1"/>
-        </w:numPr>
-      </w:pPr>
-      <w:r>
-        <w:t>Tables View</w:t>
-      </w:r>
-    </w:p>
-    <w:p>
-      <w:pPr>
-        <w:pStyle w:val="ListParagraph"/>
-        <w:numPr>
-          <w:ilvl w:val="0"/>
-          <w:numId w:val="1"/>
-        </w:numPr>
-      </w:pPr>
-      <w:r>
-        <w:t>All Pages Appearance</w:t>
-      </w:r>
-    </w:p>
-    <w:p>
-      <w:pPr>
-        <w:pStyle w:val="ListParagraph"/>
-        <w:numPr>
-          <w:ilvl w:val="0"/>
-          <w:numId w:val="1"/>
-        </w:numPr>
-      </w:pPr>
-      <w:r>
-        <w:t>Number of records in table</w:t>
-      </w:r>
-    </w:p>
-    <w:p>
-      <w:pPr>
-        <w:pStyle w:val="ListParagraph"/>
-        <w:numPr>
-          <w:ilvl w:val="0"/>
-          <w:numId w:val="1"/>
-        </w:numPr>
-      </w:pPr>
-      <w:r>
-        <w:t>When modify a company and does not touch the logo after save logo will be disappeared</w:t>
-      </w:r>
-    </w:p>
-    <w:p>
-      <w:pPr>
-        <w:pStyle w:val="ListParagraph"/>
-        <w:numPr>
-          <w:ilvl w:val="0"/>
-          <w:numId w:val="1"/>
-        </w:numPr>
-      </w:pPr>
-      <w:r>
-        <w:t>Lazy Loading</w:t>
-      </w:r>
-    </w:p>
-    <w:p>
-      <w:pPr>
-        <w:pStyle w:val="ListParagraph"/>
-        <w:numPr>
-          <w:ilvl w:val="0"/>
-          <w:numId w:val="1"/>
-        </w:numPr>
-      </w:pPr>
-      <w:r>
-        <w:t>Label Table DB</w:t>
-      </w:r>
-    </w:p>
-    <w:p>
-      <w:pPr>
-        <w:pStyle w:val="ListParagraph"/>
-        <w:numPr>
-          <w:ilvl w:val="0"/>
-          <w:numId w:val="1"/>
-        </w:numPr>
-      </w:pPr>
-      <w:r>
-        <w:t>Unit Measure DB</w:t>
-      </w:r>
-    </w:p>
-    <w:p>
-      <w:pPr>
-        <w:pStyle w:val="ListParagraph"/>
-        <w:numPr>
-          <w:ilvl w:val="0"/>
-          <w:numId w:val="1"/>
-        </w:numPr>
-      </w:pPr>
-      <w:r>
-        <w:t>Invoice Advance Search</w:t>
-      </w:r>
-    </w:p>
-    <w:p>
-      <w:pPr>
-        <w:pStyle w:val="ListParagraph"/>
-        <w:numPr>
-          <w:ilvl w:val="0"/>
-          <w:numId w:val="1"/>
-        </w:numPr>
-      </w:pPr>
-      <w:r>
-        <w:t>App Setting</w:t>
-      </w:r>
-    </w:p>
-    <w:p>
-      <w:pPr>
-        <w:pStyle w:val="ListParagraph"/>
-        <w:numPr>
-          <w:ilvl w:val="1"/>
-          <w:numId w:val="1"/>
-        </w:numPr>
-      </w:pPr>
-      <w:r>
-        <w:t>Default Company</w:t>
-      </w:r>
-    </w:p>
-    <w:p>
-      <w:pPr>
-        <w:pStyle w:val="ListParagraph"/>
-        <w:numPr>
-          <w:ilvl w:val="1"/>
-          <w:numId w:val="1"/>
-        </w:numPr>
-      </w:pPr>
-      <w:r>
-        <w:t>Unit Measure Setting</w:t>
-      </w:r>
-    </w:p>
-    <w:p>
-      <w:pPr>
-        <w:pStyle w:val="ListParagraph"/>
-        <w:numPr>
-          <w:ilvl w:val="1"/>
-          <w:numId w:val="1"/>
-        </w:numPr>
-      </w:pPr>
-      <w:r>
-        <w:t>Label Setting</w:t>
-      </w:r>
-    </w:p>
-    <w:p>
-      <w:pPr>
-        <w:pStyle w:val="ListParagraph"/>
-        <w:numPr>
-          <w:ilvl w:val="1"/>
-          <w:numId w:val="1"/>
-        </w:numPr>
-      </w:pPr>
-      <w:r>
-        <w:t>Deduction and Addition items</w:t>
-      </w:r>
-    </w:p>
-    <w:p>
-      <w:pPr>
-        <w:pStyle w:val="ListParagraph"/>
-        <w:numPr>
-          <w:ilvl w:val="1"/>
-          <w:numId w:val="1"/>
-        </w:numPr>
-      </w:pPr>
-      <w:r>
-        <w:t>Deduction and Addition setting (Enable/Disable) (Fix/%) (if (%) {percentage})</w:t>
-      </w:r>
-    </w:p>
-    <w:p>
-      <w:pPr>
-        <w:pStyle w:val="ListParagraph"/>
-        <w:numPr>
-          <w:ilvl w:val="0"/>
-          <w:numId w:val="1"/>
-        </w:numPr>
-      </w:pPr>
-      <w:r>
-        <w:t>Environment Variable</w:t>
-      </w:r>
-    </w:p>
-    <w:p>
-      <w:pPr>
-        <w:pStyle w:val="ListParagraph"/>
-        <w:numPr>
-          <w:ilvl w:val="0"/>
-          <w:numId w:val="1"/>
-        </w:numPr>
-      </w:pPr>
     </w:p>
     <w:sectPr>
       <w:pgSz w:w="12240" w:h="15840"/>

</xml_diff>

<commit_message>
Change Password & Sending Email
Change password module has been completed
Sending email has been implemented
</commit_message>
<xml_diff>
--- a/Develop Note.docx
+++ b/Develop Note.docx
@@ -248,9 +248,21 @@
     <w:p>
       <w:pPr>
         <w:pStyle w:val="ListParagraph"/>
-      </w:pPr>
+        <w:numPr>
+          <w:ilvl w:val="0"/>
+          <w:numId w:val="1"/>
+        </w:numPr>
+      </w:pPr>
+      <w:r>
+        <w:t>Unsaved data hint</w:t>
+      </w:r>
       <w:bookmarkStart w:id="0" w:name="_GoBack"/>
       <w:bookmarkEnd w:id="0"/>
+    </w:p>
+    <w:p>
+      <w:pPr>
+        <w:pStyle w:val="ListParagraph"/>
+      </w:pPr>
     </w:p>
     <w:sectPr>
       <w:pgSz w:w="12240" w:h="15840"/>

</xml_diff>